<commit_message>
schema wise structure and file added and updated
</commit_message>
<xml_diff>
--- a/Ecommerce and POS.docx
+++ b/Ecommerce and POS.docx
@@ -4,6 +4,1019 @@
   <w:body>
     <w:p>
       <w:r>
+        <w:t xml:space="preserve">Composer Based PHP and MYSQL single vendor ecommerce app with POS support. What should be the database </w:t>
+      </w:r>
+      <w:proofErr w:type="gramStart"/>
+      <w:r>
+        <w:t>design.</w:t>
+      </w:r>
+      <w:proofErr w:type="gramEnd"/>
+      <w:r>
+        <w:t xml:space="preserve"> From both online and POS quantity will be adjusted. Will support coupon for discount.  There should be hot items option for products. Products with single image should be category and subcategory based. Cart and place order option for online users. Payment method will be bKash and </w:t>
+      </w:r>
+      <w:proofErr w:type="spellStart"/>
+      <w:r>
+        <w:t>nogod</w:t>
+      </w:r>
+      <w:proofErr w:type="spellEnd"/>
+      <w:r>
+        <w:t xml:space="preserve"> and transaction id option. There should be </w:t>
+      </w:r>
+      <w:proofErr w:type="spellStart"/>
+      <w:r>
+        <w:t>varioud</w:t>
+      </w:r>
+      <w:proofErr w:type="spellEnd"/>
+      <w:r>
+        <w:t xml:space="preserve"> types of reports like sales per day, per month, low stock etc. what should be the DB schema and file system? </w:t>
+      </w:r>
+    </w:p>
+    <w:p/>
+    <w:p>
+      <w:pPr>
+        <w:spacing w:before="100" w:beforeAutospacing="1" w:after="100" w:afterAutospacing="1" w:line="240" w:lineRule="auto"/>
+        <w:outlineLvl w:val="1"/>
+        <w:rPr>
+          <w:rFonts w:ascii="Times New Roman" w:eastAsia="Times New Roman" w:hAnsi="Times New Roman" w:cs="Times New Roman"/>
+          <w:b/>
+          <w:bCs/>
+          <w:sz w:val="36"/>
+          <w:szCs w:val="36"/>
+        </w:rPr>
+      </w:pPr>
+      <w:r>
+        <w:rPr>
+          <w:rFonts w:ascii="Times New Roman" w:eastAsia="Times New Roman" w:hAnsi="Times New Roman" w:cs="Times New Roman"/>
+          <w:b/>
+          <w:bCs/>
+          <w:sz w:val="36"/>
+          <w:szCs w:val="36"/>
+        </w:rPr>
+        <w:t>Database Design Highlights:</w:t>
+      </w:r>
+    </w:p>
+    <w:p>
+      <w:pPr>
+        <w:spacing w:before="100" w:beforeAutospacing="1" w:after="100" w:afterAutospacing="1" w:line="240" w:lineRule="auto"/>
+        <w:rPr>
+          <w:rFonts w:ascii="Times New Roman" w:eastAsia="Times New Roman" w:hAnsi="Times New Roman" w:cs="Times New Roman"/>
+          <w:sz w:val="24"/>
+          <w:szCs w:val="24"/>
+        </w:rPr>
+      </w:pPr>
+      <w:r>
+        <w:rPr>
+          <w:rFonts w:ascii="Times New Roman" w:eastAsia="Times New Roman" w:hAnsi="Times New Roman" w:cs="Times New Roman"/>
+          <w:b/>
+          <w:bCs/>
+          <w:sz w:val="24"/>
+          <w:szCs w:val="24"/>
+        </w:rPr>
+        <w:t>Key Features Addressed:</w:t>
+      </w:r>
+    </w:p>
+    <w:p>
+      <w:pPr>
+        <w:numPr>
+          <w:ilvl w:val="0"/>
+          <w:numId w:val="2"/>
+        </w:numPr>
+        <w:spacing w:before="100" w:beforeAutospacing="1" w:after="100" w:afterAutospacing="1" w:line="240" w:lineRule="auto"/>
+        <w:rPr>
+          <w:rFonts w:ascii="Times New Roman" w:eastAsia="Times New Roman" w:hAnsi="Times New Roman" w:cs="Times New Roman"/>
+          <w:sz w:val="24"/>
+          <w:szCs w:val="24"/>
+        </w:rPr>
+      </w:pPr>
+      <w:r>
+        <w:rPr>
+          <w:rFonts w:ascii="Times New Roman" w:eastAsia="Times New Roman" w:hAnsi="Times New Roman" w:cs="Times New Roman"/>
+          <w:b/>
+          <w:bCs/>
+          <w:sz w:val="24"/>
+          <w:szCs w:val="24"/>
+        </w:rPr>
+        <w:t>Inventory Management</w:t>
+      </w:r>
+      <w:r>
+        <w:rPr>
+          <w:rFonts w:ascii="Times New Roman" w:eastAsia="Times New Roman" w:hAnsi="Times New Roman" w:cs="Times New Roman"/>
+          <w:sz w:val="24"/>
+          <w:szCs w:val="24"/>
+        </w:rPr>
+        <w:t xml:space="preserve">: </w:t>
+      </w:r>
+    </w:p>
+    <w:p>
+      <w:pPr>
+        <w:numPr>
+          <w:ilvl w:val="1"/>
+          <w:numId w:val="2"/>
+        </w:numPr>
+        <w:spacing w:before="100" w:beforeAutospacing="1" w:after="100" w:afterAutospacing="1" w:line="240" w:lineRule="auto"/>
+        <w:rPr>
+          <w:rFonts w:ascii="Times New Roman" w:eastAsia="Times New Roman" w:hAnsi="Times New Roman" w:cs="Times New Roman"/>
+          <w:sz w:val="24"/>
+          <w:szCs w:val="24"/>
+        </w:rPr>
+      </w:pPr>
+      <w:r>
+        <w:rPr>
+          <w:rFonts w:ascii="Times New Roman" w:eastAsia="Times New Roman" w:hAnsi="Times New Roman" w:cs="Times New Roman"/>
+          <w:sz w:val="24"/>
+          <w:szCs w:val="24"/>
+        </w:rPr>
+        <w:t>Unified stock tracking for both online and POS</w:t>
+      </w:r>
+    </w:p>
+    <w:p>
+      <w:pPr>
+        <w:numPr>
+          <w:ilvl w:val="1"/>
+          <w:numId w:val="2"/>
+        </w:numPr>
+        <w:spacing w:before="100" w:beforeAutospacing="1" w:after="100" w:afterAutospacing="1" w:line="240" w:lineRule="auto"/>
+        <w:rPr>
+          <w:rFonts w:ascii="Times New Roman" w:eastAsia="Times New Roman" w:hAnsi="Times New Roman" w:cs="Times New Roman"/>
+          <w:sz w:val="24"/>
+          <w:szCs w:val="24"/>
+        </w:rPr>
+      </w:pPr>
+      <w:r>
+        <w:rPr>
+          <w:rFonts w:ascii="Times New Roman" w:eastAsia="Times New Roman" w:hAnsi="Times New Roman" w:cs="Times New Roman"/>
+          <w:sz w:val="24"/>
+          <w:szCs w:val="24"/>
+        </w:rPr>
+        <w:t>Stock movements table for audit trail</w:t>
+      </w:r>
+    </w:p>
+    <w:p>
+      <w:pPr>
+        <w:numPr>
+          <w:ilvl w:val="1"/>
+          <w:numId w:val="2"/>
+        </w:numPr>
+        <w:spacing w:before="100" w:beforeAutospacing="1" w:after="100" w:afterAutospacing="1" w:line="240" w:lineRule="auto"/>
+        <w:rPr>
+          <w:rFonts w:ascii="Times New Roman" w:eastAsia="Times New Roman" w:hAnsi="Times New Roman" w:cs="Times New Roman"/>
+          <w:sz w:val="24"/>
+          <w:szCs w:val="24"/>
+        </w:rPr>
+      </w:pPr>
+      <w:r>
+        <w:rPr>
+          <w:rFonts w:ascii="Times New Roman" w:eastAsia="Times New Roman" w:hAnsi="Times New Roman" w:cs="Times New Roman"/>
+          <w:sz w:val="24"/>
+          <w:szCs w:val="24"/>
+        </w:rPr>
+        <w:t>Low stock alerts with configurable thresholds</w:t>
+      </w:r>
+    </w:p>
+    <w:p>
+      <w:pPr>
+        <w:numPr>
+          <w:ilvl w:val="0"/>
+          <w:numId w:val="2"/>
+        </w:numPr>
+        <w:spacing w:before="100" w:beforeAutospacing="1" w:after="100" w:afterAutospacing="1" w:line="240" w:lineRule="auto"/>
+        <w:rPr>
+          <w:rFonts w:ascii="Times New Roman" w:eastAsia="Times New Roman" w:hAnsi="Times New Roman" w:cs="Times New Roman"/>
+          <w:sz w:val="24"/>
+          <w:szCs w:val="24"/>
+        </w:rPr>
+      </w:pPr>
+      <w:r>
+        <w:rPr>
+          <w:rFonts w:ascii="Times New Roman" w:eastAsia="Times New Roman" w:hAnsi="Times New Roman" w:cs="Times New Roman"/>
+          <w:b/>
+          <w:bCs/>
+          <w:sz w:val="24"/>
+          <w:szCs w:val="24"/>
+        </w:rPr>
+        <w:t>Product Organization</w:t>
+      </w:r>
+      <w:r>
+        <w:rPr>
+          <w:rFonts w:ascii="Times New Roman" w:eastAsia="Times New Roman" w:hAnsi="Times New Roman" w:cs="Times New Roman"/>
+          <w:sz w:val="24"/>
+          <w:szCs w:val="24"/>
+        </w:rPr>
+        <w:t xml:space="preserve">: </w:t>
+      </w:r>
+    </w:p>
+    <w:p>
+      <w:pPr>
+        <w:numPr>
+          <w:ilvl w:val="1"/>
+          <w:numId w:val="2"/>
+        </w:numPr>
+        <w:spacing w:before="100" w:beforeAutospacing="1" w:after="100" w:afterAutospacing="1" w:line="240" w:lineRule="auto"/>
+        <w:rPr>
+          <w:rFonts w:ascii="Times New Roman" w:eastAsia="Times New Roman" w:hAnsi="Times New Roman" w:cs="Times New Roman"/>
+          <w:sz w:val="24"/>
+          <w:szCs w:val="24"/>
+        </w:rPr>
+      </w:pPr>
+      <w:r>
+        <w:rPr>
+          <w:rFonts w:ascii="Times New Roman" w:eastAsia="Times New Roman" w:hAnsi="Times New Roman" w:cs="Times New Roman"/>
+          <w:sz w:val="24"/>
+          <w:szCs w:val="24"/>
+        </w:rPr>
+        <w:t>Category and subcategory structure</w:t>
+      </w:r>
+    </w:p>
+    <w:p>
+      <w:pPr>
+        <w:numPr>
+          <w:ilvl w:val="1"/>
+          <w:numId w:val="2"/>
+        </w:numPr>
+        <w:spacing w:before="100" w:beforeAutospacing="1" w:after="100" w:afterAutospacing="1" w:line="240" w:lineRule="auto"/>
+        <w:rPr>
+          <w:rFonts w:ascii="Times New Roman" w:eastAsia="Times New Roman" w:hAnsi="Times New Roman" w:cs="Times New Roman"/>
+          <w:sz w:val="24"/>
+          <w:szCs w:val="24"/>
+        </w:rPr>
+      </w:pPr>
+      <w:r>
+        <w:rPr>
+          <w:rFonts w:ascii="Times New Roman" w:eastAsia="Times New Roman" w:hAnsi="Times New Roman" w:cs="Times New Roman"/>
+          <w:sz w:val="24"/>
+          <w:szCs w:val="24"/>
+        </w:rPr>
+        <w:t>Hot items flag for featured products</w:t>
+      </w:r>
+    </w:p>
+    <w:p>
+      <w:pPr>
+        <w:numPr>
+          <w:ilvl w:val="1"/>
+          <w:numId w:val="2"/>
+        </w:numPr>
+        <w:spacing w:before="100" w:beforeAutospacing="1" w:after="100" w:afterAutospacing="1" w:line="240" w:lineRule="auto"/>
+        <w:rPr>
+          <w:rFonts w:ascii="Times New Roman" w:eastAsia="Times New Roman" w:hAnsi="Times New Roman" w:cs="Times New Roman"/>
+          <w:sz w:val="24"/>
+          <w:szCs w:val="24"/>
+        </w:rPr>
+      </w:pPr>
+      <w:r>
+        <w:rPr>
+          <w:rFonts w:ascii="Times New Roman" w:eastAsia="Times New Roman" w:hAnsi="Times New Roman" w:cs="Times New Roman"/>
+          <w:sz w:val="24"/>
+          <w:szCs w:val="24"/>
+        </w:rPr>
+        <w:t>Single image per product</w:t>
+      </w:r>
+    </w:p>
+    <w:p>
+      <w:pPr>
+        <w:numPr>
+          <w:ilvl w:val="1"/>
+          <w:numId w:val="2"/>
+        </w:numPr>
+        <w:spacing w:before="100" w:beforeAutospacing="1" w:after="100" w:afterAutospacing="1" w:line="240" w:lineRule="auto"/>
+        <w:rPr>
+          <w:rFonts w:ascii="Times New Roman" w:eastAsia="Times New Roman" w:hAnsi="Times New Roman" w:cs="Times New Roman"/>
+          <w:sz w:val="24"/>
+          <w:szCs w:val="24"/>
+        </w:rPr>
+      </w:pPr>
+      <w:r>
+        <w:rPr>
+          <w:rFonts w:ascii="Times New Roman" w:eastAsia="Times New Roman" w:hAnsi="Times New Roman" w:cs="Times New Roman"/>
+          <w:sz w:val="24"/>
+          <w:szCs w:val="24"/>
+        </w:rPr>
+        <w:t>SKU and barcode support</w:t>
+      </w:r>
+    </w:p>
+    <w:p>
+      <w:pPr>
+        <w:numPr>
+          <w:ilvl w:val="0"/>
+          <w:numId w:val="2"/>
+        </w:numPr>
+        <w:spacing w:before="100" w:beforeAutospacing="1" w:after="100" w:afterAutospacing="1" w:line="240" w:lineRule="auto"/>
+        <w:rPr>
+          <w:rFonts w:ascii="Times New Roman" w:eastAsia="Times New Roman" w:hAnsi="Times New Roman" w:cs="Times New Roman"/>
+          <w:sz w:val="24"/>
+          <w:szCs w:val="24"/>
+        </w:rPr>
+      </w:pPr>
+      <w:r>
+        <w:rPr>
+          <w:rFonts w:ascii="Times New Roman" w:eastAsia="Times New Roman" w:hAnsi="Times New Roman" w:cs="Times New Roman"/>
+          <w:b/>
+          <w:bCs/>
+          <w:sz w:val="24"/>
+          <w:szCs w:val="24"/>
+        </w:rPr>
+        <w:t>Order Management</w:t>
+      </w:r>
+      <w:r>
+        <w:rPr>
+          <w:rFonts w:ascii="Times New Roman" w:eastAsia="Times New Roman" w:hAnsi="Times New Roman" w:cs="Times New Roman"/>
+          <w:sz w:val="24"/>
+          <w:szCs w:val="24"/>
+        </w:rPr>
+        <w:t xml:space="preserve">: </w:t>
+      </w:r>
+    </w:p>
+    <w:p>
+      <w:pPr>
+        <w:numPr>
+          <w:ilvl w:val="1"/>
+          <w:numId w:val="2"/>
+        </w:numPr>
+        <w:spacing w:before="100" w:beforeAutospacing="1" w:after="100" w:afterAutospacing="1" w:line="240" w:lineRule="auto"/>
+        <w:rPr>
+          <w:rFonts w:ascii="Times New Roman" w:eastAsia="Times New Roman" w:hAnsi="Times New Roman" w:cs="Times New Roman"/>
+          <w:sz w:val="24"/>
+          <w:szCs w:val="24"/>
+        </w:rPr>
+      </w:pPr>
+      <w:r>
+        <w:rPr>
+          <w:rFonts w:ascii="Times New Roman" w:eastAsia="Times New Roman" w:hAnsi="Times New Roman" w:cs="Times New Roman"/>
+          <w:sz w:val="24"/>
+          <w:szCs w:val="24"/>
+        </w:rPr>
+        <w:t>Unified orders table for both online and POS</w:t>
+      </w:r>
+    </w:p>
+    <w:p>
+      <w:pPr>
+        <w:numPr>
+          <w:ilvl w:val="1"/>
+          <w:numId w:val="2"/>
+        </w:numPr>
+        <w:spacing w:before="100" w:beforeAutospacing="1" w:after="100" w:afterAutospacing="1" w:line="240" w:lineRule="auto"/>
+        <w:rPr>
+          <w:rFonts w:ascii="Times New Roman" w:eastAsia="Times New Roman" w:hAnsi="Times New Roman" w:cs="Times New Roman"/>
+          <w:sz w:val="24"/>
+          <w:szCs w:val="24"/>
+        </w:rPr>
+      </w:pPr>
+      <w:r>
+        <w:rPr>
+          <w:rFonts w:ascii="Times New Roman" w:eastAsia="Times New Roman" w:hAnsi="Times New Roman" w:cs="Times New Roman"/>
+          <w:sz w:val="24"/>
+          <w:szCs w:val="24"/>
+        </w:rPr>
+        <w:t>Order items with price history</w:t>
+      </w:r>
+    </w:p>
+    <w:p>
+      <w:pPr>
+        <w:numPr>
+          <w:ilvl w:val="1"/>
+          <w:numId w:val="2"/>
+        </w:numPr>
+        <w:spacing w:before="100" w:beforeAutospacing="1" w:after="100" w:afterAutospacing="1" w:line="240" w:lineRule="auto"/>
+        <w:rPr>
+          <w:rFonts w:ascii="Times New Roman" w:eastAsia="Times New Roman" w:hAnsi="Times New Roman" w:cs="Times New Roman"/>
+          <w:sz w:val="24"/>
+          <w:szCs w:val="24"/>
+        </w:rPr>
+      </w:pPr>
+      <w:r>
+        <w:rPr>
+          <w:rFonts w:ascii="Times New Roman" w:eastAsia="Times New Roman" w:hAnsi="Times New Roman" w:cs="Times New Roman"/>
+          <w:sz w:val="24"/>
+          <w:szCs w:val="24"/>
+        </w:rPr>
+        <w:t>Order status tracking</w:t>
+      </w:r>
+    </w:p>
+    <w:p>
+      <w:pPr>
+        <w:numPr>
+          <w:ilvl w:val="0"/>
+          <w:numId w:val="2"/>
+        </w:numPr>
+        <w:spacing w:before="100" w:beforeAutospacing="1" w:after="100" w:afterAutospacing="1" w:line="240" w:lineRule="auto"/>
+        <w:rPr>
+          <w:rFonts w:ascii="Times New Roman" w:eastAsia="Times New Roman" w:hAnsi="Times New Roman" w:cs="Times New Roman"/>
+          <w:sz w:val="24"/>
+          <w:szCs w:val="24"/>
+        </w:rPr>
+      </w:pPr>
+      <w:r>
+        <w:rPr>
+          <w:rFonts w:ascii="Times New Roman" w:eastAsia="Times New Roman" w:hAnsi="Times New Roman" w:cs="Times New Roman"/>
+          <w:b/>
+          <w:bCs/>
+          <w:sz w:val="24"/>
+          <w:szCs w:val="24"/>
+        </w:rPr>
+        <w:t>Payment Integration</w:t>
+      </w:r>
+      <w:r>
+        <w:rPr>
+          <w:rFonts w:ascii="Times New Roman" w:eastAsia="Times New Roman" w:hAnsi="Times New Roman" w:cs="Times New Roman"/>
+          <w:sz w:val="24"/>
+          <w:szCs w:val="24"/>
+        </w:rPr>
+        <w:t xml:space="preserve">: </w:t>
+      </w:r>
+    </w:p>
+    <w:p>
+      <w:pPr>
+        <w:numPr>
+          <w:ilvl w:val="1"/>
+          <w:numId w:val="2"/>
+        </w:numPr>
+        <w:spacing w:before="100" w:beforeAutospacing="1" w:after="100" w:afterAutospacing="1" w:line="240" w:lineRule="auto"/>
+        <w:rPr>
+          <w:rFonts w:ascii="Times New Roman" w:eastAsia="Times New Roman" w:hAnsi="Times New Roman" w:cs="Times New Roman"/>
+          <w:sz w:val="24"/>
+          <w:szCs w:val="24"/>
+        </w:rPr>
+      </w:pPr>
+      <w:r>
+        <w:rPr>
+          <w:rFonts w:ascii="Times New Roman" w:eastAsia="Times New Roman" w:hAnsi="Times New Roman" w:cs="Times New Roman"/>
+          <w:sz w:val="24"/>
+          <w:szCs w:val="24"/>
+        </w:rPr>
+        <w:t xml:space="preserve">Support for bKash, </w:t>
+      </w:r>
+      <w:proofErr w:type="spellStart"/>
+      <w:r>
+        <w:rPr>
+          <w:rFonts w:ascii="Times New Roman" w:eastAsia="Times New Roman" w:hAnsi="Times New Roman" w:cs="Times New Roman"/>
+          <w:sz w:val="24"/>
+          <w:szCs w:val="24"/>
+        </w:rPr>
+        <w:t>Nogod</w:t>
+      </w:r>
+      <w:proofErr w:type="spellEnd"/>
+      <w:r>
+        <w:rPr>
+          <w:rFonts w:ascii="Times New Roman" w:eastAsia="Times New Roman" w:hAnsi="Times New Roman" w:cs="Times New Roman"/>
+          <w:sz w:val="24"/>
+          <w:szCs w:val="24"/>
+        </w:rPr>
+        <w:t>, and cash</w:t>
+      </w:r>
+    </w:p>
+    <w:p>
+      <w:pPr>
+        <w:numPr>
+          <w:ilvl w:val="1"/>
+          <w:numId w:val="2"/>
+        </w:numPr>
+        <w:spacing w:before="100" w:beforeAutospacing="1" w:after="100" w:afterAutospacing="1" w:line="240" w:lineRule="auto"/>
+        <w:rPr>
+          <w:rFonts w:ascii="Times New Roman" w:eastAsia="Times New Roman" w:hAnsi="Times New Roman" w:cs="Times New Roman"/>
+          <w:sz w:val="24"/>
+          <w:szCs w:val="24"/>
+        </w:rPr>
+      </w:pPr>
+      <w:r>
+        <w:rPr>
+          <w:rFonts w:ascii="Times New Roman" w:eastAsia="Times New Roman" w:hAnsi="Times New Roman" w:cs="Times New Roman"/>
+          <w:sz w:val="24"/>
+          <w:szCs w:val="24"/>
+        </w:rPr>
+        <w:t>Transaction ID storage</w:t>
+      </w:r>
+    </w:p>
+    <w:p>
+      <w:pPr>
+        <w:numPr>
+          <w:ilvl w:val="1"/>
+          <w:numId w:val="2"/>
+        </w:numPr>
+        <w:spacing w:before="100" w:beforeAutospacing="1" w:after="100" w:afterAutospacing="1" w:line="240" w:lineRule="auto"/>
+        <w:rPr>
+          <w:rFonts w:ascii="Times New Roman" w:eastAsia="Times New Roman" w:hAnsi="Times New Roman" w:cs="Times New Roman"/>
+          <w:sz w:val="24"/>
+          <w:szCs w:val="24"/>
+        </w:rPr>
+      </w:pPr>
+      <w:r>
+        <w:rPr>
+          <w:rFonts w:ascii="Times New Roman" w:eastAsia="Times New Roman" w:hAnsi="Times New Roman" w:cs="Times New Roman"/>
+          <w:sz w:val="24"/>
+          <w:szCs w:val="24"/>
+        </w:rPr>
+        <w:t>Payment status tracking</w:t>
+      </w:r>
+    </w:p>
+    <w:p>
+      <w:pPr>
+        <w:numPr>
+          <w:ilvl w:val="0"/>
+          <w:numId w:val="2"/>
+        </w:numPr>
+        <w:spacing w:before="100" w:beforeAutospacing="1" w:after="100" w:afterAutospacing="1" w:line="240" w:lineRule="auto"/>
+        <w:rPr>
+          <w:rFonts w:ascii="Times New Roman" w:eastAsia="Times New Roman" w:hAnsi="Times New Roman" w:cs="Times New Roman"/>
+          <w:sz w:val="24"/>
+          <w:szCs w:val="24"/>
+        </w:rPr>
+      </w:pPr>
+      <w:r>
+        <w:rPr>
+          <w:rFonts w:ascii="Times New Roman" w:eastAsia="Times New Roman" w:hAnsi="Times New Roman" w:cs="Times New Roman"/>
+          <w:b/>
+          <w:bCs/>
+          <w:sz w:val="24"/>
+          <w:szCs w:val="24"/>
+        </w:rPr>
+        <w:t>Coupon System</w:t>
+      </w:r>
+      <w:r>
+        <w:rPr>
+          <w:rFonts w:ascii="Times New Roman" w:eastAsia="Times New Roman" w:hAnsi="Times New Roman" w:cs="Times New Roman"/>
+          <w:sz w:val="24"/>
+          <w:szCs w:val="24"/>
+        </w:rPr>
+        <w:t xml:space="preserve">: </w:t>
+      </w:r>
+    </w:p>
+    <w:p>
+      <w:pPr>
+        <w:numPr>
+          <w:ilvl w:val="1"/>
+          <w:numId w:val="2"/>
+        </w:numPr>
+        <w:spacing w:before="100" w:beforeAutospacing="1" w:after="100" w:afterAutospacing="1" w:line="240" w:lineRule="auto"/>
+        <w:rPr>
+          <w:rFonts w:ascii="Times New Roman" w:eastAsia="Times New Roman" w:hAnsi="Times New Roman" w:cs="Times New Roman"/>
+          <w:sz w:val="24"/>
+          <w:szCs w:val="24"/>
+        </w:rPr>
+      </w:pPr>
+      <w:r>
+        <w:rPr>
+          <w:rFonts w:ascii="Times New Roman" w:eastAsia="Times New Roman" w:hAnsi="Times New Roman" w:cs="Times New Roman"/>
+          <w:sz w:val="24"/>
+          <w:szCs w:val="24"/>
+        </w:rPr>
+        <w:t>Fixed and percentage discounts</w:t>
+      </w:r>
+    </w:p>
+    <w:p>
+      <w:pPr>
+        <w:numPr>
+          <w:ilvl w:val="1"/>
+          <w:numId w:val="2"/>
+        </w:numPr>
+        <w:spacing w:before="100" w:beforeAutospacing="1" w:after="100" w:afterAutospacing="1" w:line="240" w:lineRule="auto"/>
+        <w:rPr>
+          <w:rFonts w:ascii="Times New Roman" w:eastAsia="Times New Roman" w:hAnsi="Times New Roman" w:cs="Times New Roman"/>
+          <w:sz w:val="24"/>
+          <w:szCs w:val="24"/>
+        </w:rPr>
+      </w:pPr>
+      <w:r>
+        <w:rPr>
+          <w:rFonts w:ascii="Times New Roman" w:eastAsia="Times New Roman" w:hAnsi="Times New Roman" w:cs="Times New Roman"/>
+          <w:sz w:val="24"/>
+          <w:szCs w:val="24"/>
+        </w:rPr>
+        <w:t>Usage limits and tracking</w:t>
+      </w:r>
+    </w:p>
+    <w:p>
+      <w:pPr>
+        <w:numPr>
+          <w:ilvl w:val="1"/>
+          <w:numId w:val="2"/>
+        </w:numPr>
+        <w:spacing w:before="100" w:beforeAutospacing="1" w:after="100" w:afterAutospacing="1" w:line="240" w:lineRule="auto"/>
+        <w:rPr>
+          <w:rFonts w:ascii="Times New Roman" w:eastAsia="Times New Roman" w:hAnsi="Times New Roman" w:cs="Times New Roman"/>
+          <w:sz w:val="24"/>
+          <w:szCs w:val="24"/>
+        </w:rPr>
+      </w:pPr>
+      <w:r>
+        <w:rPr>
+          <w:rFonts w:ascii="Times New Roman" w:eastAsia="Times New Roman" w:hAnsi="Times New Roman" w:cs="Times New Roman"/>
+          <w:sz w:val="24"/>
+          <w:szCs w:val="24"/>
+        </w:rPr>
+        <w:t>Minimum order requirements</w:t>
+      </w:r>
+    </w:p>
+    <w:p>
+      <w:pPr>
+        <w:numPr>
+          <w:ilvl w:val="0"/>
+          <w:numId w:val="2"/>
+        </w:numPr>
+        <w:spacing w:before="100" w:beforeAutospacing="1" w:after="100" w:afterAutospacing="1" w:line="240" w:lineRule="auto"/>
+        <w:rPr>
+          <w:rFonts w:ascii="Times New Roman" w:eastAsia="Times New Roman" w:hAnsi="Times New Roman" w:cs="Times New Roman"/>
+          <w:sz w:val="24"/>
+          <w:szCs w:val="24"/>
+        </w:rPr>
+      </w:pPr>
+      <w:r>
+        <w:rPr>
+          <w:rFonts w:ascii="Times New Roman" w:eastAsia="Times New Roman" w:hAnsi="Times New Roman" w:cs="Times New Roman"/>
+          <w:b/>
+          <w:bCs/>
+          <w:sz w:val="24"/>
+          <w:szCs w:val="24"/>
+        </w:rPr>
+        <w:t>Reporting</w:t>
+      </w:r>
+      <w:r>
+        <w:rPr>
+          <w:rFonts w:ascii="Times New Roman" w:eastAsia="Times New Roman" w:hAnsi="Times New Roman" w:cs="Times New Roman"/>
+          <w:sz w:val="24"/>
+          <w:szCs w:val="24"/>
+        </w:rPr>
+        <w:t xml:space="preserve">: </w:t>
+      </w:r>
+    </w:p>
+    <w:p>
+      <w:pPr>
+        <w:numPr>
+          <w:ilvl w:val="1"/>
+          <w:numId w:val="2"/>
+        </w:numPr>
+        <w:spacing w:before="100" w:beforeAutospacing="1" w:after="100" w:afterAutospacing="1" w:line="240" w:lineRule="auto"/>
+        <w:rPr>
+          <w:rFonts w:ascii="Times New Roman" w:eastAsia="Times New Roman" w:hAnsi="Times New Roman" w:cs="Times New Roman"/>
+          <w:sz w:val="24"/>
+          <w:szCs w:val="24"/>
+        </w:rPr>
+      </w:pPr>
+      <w:r>
+        <w:rPr>
+          <w:rFonts w:ascii="Times New Roman" w:eastAsia="Times New Roman" w:hAnsi="Times New Roman" w:cs="Times New Roman"/>
+          <w:sz w:val="24"/>
+          <w:szCs w:val="24"/>
+        </w:rPr>
+        <w:t>Pre-built views for common reports</w:t>
+      </w:r>
+    </w:p>
+    <w:p>
+      <w:pPr>
+        <w:numPr>
+          <w:ilvl w:val="1"/>
+          <w:numId w:val="2"/>
+        </w:numPr>
+        <w:spacing w:before="100" w:beforeAutospacing="1" w:after="100" w:afterAutospacing="1" w:line="240" w:lineRule="auto"/>
+        <w:rPr>
+          <w:rFonts w:ascii="Times New Roman" w:eastAsia="Times New Roman" w:hAnsi="Times New Roman" w:cs="Times New Roman"/>
+          <w:sz w:val="24"/>
+          <w:szCs w:val="24"/>
+        </w:rPr>
+      </w:pPr>
+      <w:r>
+        <w:rPr>
+          <w:rFonts w:ascii="Times New Roman" w:eastAsia="Times New Roman" w:hAnsi="Times New Roman" w:cs="Times New Roman"/>
+          <w:sz w:val="24"/>
+          <w:szCs w:val="24"/>
+        </w:rPr>
+        <w:t>Daily/monthly sales summaries</w:t>
+      </w:r>
+    </w:p>
+    <w:p>
+      <w:pPr>
+        <w:numPr>
+          <w:ilvl w:val="1"/>
+          <w:numId w:val="2"/>
+        </w:numPr>
+        <w:spacing w:before="100" w:beforeAutospacing="1" w:after="100" w:afterAutospacing="1" w:line="240" w:lineRule="auto"/>
+        <w:rPr>
+          <w:rFonts w:ascii="Times New Roman" w:eastAsia="Times New Roman" w:hAnsi="Times New Roman" w:cs="Times New Roman"/>
+          <w:sz w:val="24"/>
+          <w:szCs w:val="24"/>
+        </w:rPr>
+      </w:pPr>
+      <w:r>
+        <w:rPr>
+          <w:rFonts w:ascii="Times New Roman" w:eastAsia="Times New Roman" w:hAnsi="Times New Roman" w:cs="Times New Roman"/>
+          <w:sz w:val="24"/>
+          <w:szCs w:val="24"/>
+        </w:rPr>
+        <w:t>Low stock monitoring</w:t>
+      </w:r>
+    </w:p>
+    <w:p>
+      <w:pPr>
+        <w:numPr>
+          <w:ilvl w:val="1"/>
+          <w:numId w:val="2"/>
+        </w:numPr>
+        <w:spacing w:before="100" w:beforeAutospacing="1" w:after="100" w:afterAutospacing="1" w:line="240" w:lineRule="auto"/>
+        <w:rPr>
+          <w:rFonts w:ascii="Times New Roman" w:eastAsia="Times New Roman" w:hAnsi="Times New Roman" w:cs="Times New Roman"/>
+          <w:sz w:val="24"/>
+          <w:szCs w:val="24"/>
+        </w:rPr>
+      </w:pPr>
+      <w:r>
+        <w:rPr>
+          <w:rFonts w:ascii="Times New Roman" w:eastAsia="Times New Roman" w:hAnsi="Times New Roman" w:cs="Times New Roman"/>
+          <w:sz w:val="24"/>
+          <w:szCs w:val="24"/>
+        </w:rPr>
+        <w:t>Report caching for performance</w:t>
+      </w:r>
+    </w:p>
+    <w:p>
+      <w:pPr>
+        <w:spacing w:before="100" w:beforeAutospacing="1" w:after="100" w:afterAutospacing="1" w:line="240" w:lineRule="auto"/>
+        <w:rPr>
+          <w:rFonts w:ascii="Times New Roman" w:eastAsia="Times New Roman" w:hAnsi="Times New Roman" w:cs="Times New Roman"/>
+          <w:sz w:val="24"/>
+          <w:szCs w:val="24"/>
+        </w:rPr>
+      </w:pPr>
+      <w:r>
+        <w:rPr>
+          <w:rFonts w:ascii="Times New Roman" w:eastAsia="Times New Roman" w:hAnsi="Times New Roman" w:cs="Times New Roman"/>
+          <w:b/>
+          <w:bCs/>
+          <w:sz w:val="24"/>
+          <w:szCs w:val="24"/>
+        </w:rPr>
+        <w:t>Performance Optimizations:</w:t>
+      </w:r>
+    </w:p>
+    <w:p>
+      <w:pPr>
+        <w:numPr>
+          <w:ilvl w:val="0"/>
+          <w:numId w:val="3"/>
+        </w:numPr>
+        <w:spacing w:before="100" w:beforeAutospacing="1" w:after="100" w:afterAutospacing="1" w:line="240" w:lineRule="auto"/>
+        <w:rPr>
+          <w:rFonts w:ascii="Times New Roman" w:eastAsia="Times New Roman" w:hAnsi="Times New Roman" w:cs="Times New Roman"/>
+          <w:sz w:val="24"/>
+          <w:szCs w:val="24"/>
+        </w:rPr>
+      </w:pPr>
+      <w:r>
+        <w:rPr>
+          <w:rFonts w:ascii="Times New Roman" w:eastAsia="Times New Roman" w:hAnsi="Times New Roman" w:cs="Times New Roman"/>
+          <w:sz w:val="24"/>
+          <w:szCs w:val="24"/>
+        </w:rPr>
+        <w:t>Strategic indexes on frequently queried columns</w:t>
+      </w:r>
+    </w:p>
+    <w:p>
+      <w:pPr>
+        <w:numPr>
+          <w:ilvl w:val="0"/>
+          <w:numId w:val="3"/>
+        </w:numPr>
+        <w:spacing w:before="100" w:beforeAutospacing="1" w:after="100" w:afterAutospacing="1" w:line="240" w:lineRule="auto"/>
+        <w:rPr>
+          <w:rFonts w:ascii="Times New Roman" w:eastAsia="Times New Roman" w:hAnsi="Times New Roman" w:cs="Times New Roman"/>
+          <w:sz w:val="24"/>
+          <w:szCs w:val="24"/>
+        </w:rPr>
+      </w:pPr>
+      <w:r>
+        <w:rPr>
+          <w:rFonts w:ascii="Times New Roman" w:eastAsia="Times New Roman" w:hAnsi="Times New Roman" w:cs="Times New Roman"/>
+          <w:sz w:val="24"/>
+          <w:szCs w:val="24"/>
+        </w:rPr>
+        <w:t>Views for complex reporting queries</w:t>
+      </w:r>
+    </w:p>
+    <w:p>
+      <w:pPr>
+        <w:numPr>
+          <w:ilvl w:val="0"/>
+          <w:numId w:val="3"/>
+        </w:numPr>
+        <w:spacing w:before="100" w:beforeAutospacing="1" w:after="100" w:afterAutospacing="1" w:line="240" w:lineRule="auto"/>
+        <w:rPr>
+          <w:rFonts w:ascii="Times New Roman" w:eastAsia="Times New Roman" w:hAnsi="Times New Roman" w:cs="Times New Roman"/>
+          <w:sz w:val="24"/>
+          <w:szCs w:val="24"/>
+        </w:rPr>
+      </w:pPr>
+      <w:r>
+        <w:rPr>
+          <w:rFonts w:ascii="Times New Roman" w:eastAsia="Times New Roman" w:hAnsi="Times New Roman" w:cs="Times New Roman"/>
+          <w:sz w:val="24"/>
+          <w:szCs w:val="24"/>
+        </w:rPr>
+        <w:t>Report caching system</w:t>
+      </w:r>
+    </w:p>
+    <w:p>
+      <w:pPr>
+        <w:numPr>
+          <w:ilvl w:val="0"/>
+          <w:numId w:val="3"/>
+        </w:numPr>
+        <w:spacing w:before="100" w:beforeAutospacing="1" w:after="100" w:afterAutospacing="1" w:line="240" w:lineRule="auto"/>
+        <w:rPr>
+          <w:rFonts w:ascii="Times New Roman" w:eastAsia="Times New Roman" w:hAnsi="Times New Roman" w:cs="Times New Roman"/>
+          <w:sz w:val="24"/>
+          <w:szCs w:val="24"/>
+        </w:rPr>
+      </w:pPr>
+      <w:r>
+        <w:rPr>
+          <w:rFonts w:ascii="Times New Roman" w:eastAsia="Times New Roman" w:hAnsi="Times New Roman" w:cs="Times New Roman"/>
+          <w:sz w:val="24"/>
+          <w:szCs w:val="24"/>
+        </w:rPr>
+        <w:t>Optimized file upload structure</w:t>
+      </w:r>
+    </w:p>
+    <w:p>
+      <w:pPr>
+        <w:spacing w:before="100" w:beforeAutospacing="1" w:after="100" w:afterAutospacing="1" w:line="240" w:lineRule="auto"/>
+        <w:rPr>
+          <w:rFonts w:ascii="Times New Roman" w:eastAsia="Times New Roman" w:hAnsi="Times New Roman" w:cs="Times New Roman"/>
+          <w:sz w:val="24"/>
+          <w:szCs w:val="24"/>
+        </w:rPr>
+      </w:pPr>
+      <w:r>
+        <w:rPr>
+          <w:rFonts w:ascii="Times New Roman" w:eastAsia="Times New Roman" w:hAnsi="Times New Roman" w:cs="Times New Roman"/>
+          <w:b/>
+          <w:bCs/>
+          <w:sz w:val="24"/>
+          <w:szCs w:val="24"/>
+        </w:rPr>
+        <w:t>Security Considerations:</w:t>
+      </w:r>
+    </w:p>
+    <w:p>
+      <w:pPr>
+        <w:numPr>
+          <w:ilvl w:val="0"/>
+          <w:numId w:val="4"/>
+        </w:numPr>
+        <w:spacing w:before="100" w:beforeAutospacing="1" w:after="100" w:afterAutospacing="1" w:line="240" w:lineRule="auto"/>
+        <w:rPr>
+          <w:rFonts w:ascii="Times New Roman" w:eastAsia="Times New Roman" w:hAnsi="Times New Roman" w:cs="Times New Roman"/>
+          <w:sz w:val="24"/>
+          <w:szCs w:val="24"/>
+        </w:rPr>
+      </w:pPr>
+      <w:r>
+        <w:rPr>
+          <w:rFonts w:ascii="Times New Roman" w:eastAsia="Times New Roman" w:hAnsi="Times New Roman" w:cs="Times New Roman"/>
+          <w:sz w:val="24"/>
+          <w:szCs w:val="24"/>
+        </w:rPr>
+        <w:t>Foreign key constraints</w:t>
+      </w:r>
+    </w:p>
+    <w:p>
+      <w:pPr>
+        <w:numPr>
+          <w:ilvl w:val="0"/>
+          <w:numId w:val="4"/>
+        </w:numPr>
+        <w:spacing w:before="100" w:beforeAutospacing="1" w:after="100" w:afterAutospacing="1" w:line="240" w:lineRule="auto"/>
+        <w:rPr>
+          <w:rFonts w:ascii="Times New Roman" w:eastAsia="Times New Roman" w:hAnsi="Times New Roman" w:cs="Times New Roman"/>
+          <w:sz w:val="24"/>
+          <w:szCs w:val="24"/>
+        </w:rPr>
+      </w:pPr>
+      <w:r>
+        <w:rPr>
+          <w:rFonts w:ascii="Times New Roman" w:eastAsia="Times New Roman" w:hAnsi="Times New Roman" w:cs="Times New Roman"/>
+          <w:sz w:val="24"/>
+          <w:szCs w:val="24"/>
+        </w:rPr>
+        <w:lastRenderedPageBreak/>
+        <w:t>User role separation</w:t>
+      </w:r>
+    </w:p>
+    <w:p>
+      <w:pPr>
+        <w:numPr>
+          <w:ilvl w:val="0"/>
+          <w:numId w:val="4"/>
+        </w:numPr>
+        <w:spacing w:before="100" w:beforeAutospacing="1" w:after="100" w:afterAutospacing="1" w:line="240" w:lineRule="auto"/>
+        <w:rPr>
+          <w:rFonts w:ascii="Times New Roman" w:eastAsia="Times New Roman" w:hAnsi="Times New Roman" w:cs="Times New Roman"/>
+          <w:sz w:val="24"/>
+          <w:szCs w:val="24"/>
+        </w:rPr>
+      </w:pPr>
+      <w:r>
+        <w:rPr>
+          <w:rFonts w:ascii="Times New Roman" w:eastAsia="Times New Roman" w:hAnsi="Times New Roman" w:cs="Times New Roman"/>
+          <w:sz w:val="24"/>
+          <w:szCs w:val="24"/>
+        </w:rPr>
+        <w:t>Secure file upload handling</w:t>
+      </w:r>
+    </w:p>
+    <w:p>
+      <w:pPr>
+        <w:numPr>
+          <w:ilvl w:val="0"/>
+          <w:numId w:val="4"/>
+        </w:numPr>
+        <w:spacing w:before="100" w:beforeAutospacing="1" w:after="100" w:afterAutospacing="1" w:line="240" w:lineRule="auto"/>
+        <w:rPr>
+          <w:rFonts w:ascii="Times New Roman" w:eastAsia="Times New Roman" w:hAnsi="Times New Roman" w:cs="Times New Roman"/>
+          <w:sz w:val="24"/>
+          <w:szCs w:val="24"/>
+        </w:rPr>
+      </w:pPr>
+      <w:r>
+        <w:rPr>
+          <w:rFonts w:ascii="Times New Roman" w:eastAsia="Times New Roman" w:hAnsi="Times New Roman" w:cs="Times New Roman"/>
+          <w:sz w:val="24"/>
+          <w:szCs w:val="24"/>
+        </w:rPr>
+        <w:t>Password hashing support</w:t>
+      </w:r>
+    </w:p>
+    <w:p>
+      <w:pPr>
+        <w:spacing w:before="100" w:beforeAutospacing="1" w:after="100" w:afterAutospacing="1" w:line="240" w:lineRule="auto"/>
+        <w:rPr>
+          <w:rFonts w:ascii="Times New Roman" w:eastAsia="Times New Roman" w:hAnsi="Times New Roman" w:cs="Times New Roman"/>
+          <w:sz w:val="24"/>
+          <w:szCs w:val="24"/>
+        </w:rPr>
+      </w:pPr>
+      <w:r>
+        <w:rPr>
+          <w:rFonts w:ascii="Times New Roman" w:eastAsia="Times New Roman" w:hAnsi="Times New Roman" w:cs="Times New Roman"/>
+          <w:sz w:val="24"/>
+          <w:szCs w:val="24"/>
+        </w:rPr>
+        <w:t>This schema supports real-time inventory synchronization between online and POS systems, comprehensive reporting, and scalable architecture for future growth.</w:t>
+      </w:r>
+    </w:p>
+    <w:p>
+      <w:pPr>
+        <w:spacing w:after="0" w:line="240" w:lineRule="auto"/>
+        <w:rPr>
+          <w:rFonts w:ascii="Times New Roman" w:eastAsia="Times New Roman" w:hAnsi="Times New Roman" w:cs="Times New Roman"/>
+          <w:sz w:val="24"/>
+          <w:szCs w:val="24"/>
+        </w:rPr>
+      </w:pPr>
+      <w:r>
+        <w:rPr>
+          <w:rFonts w:ascii="Times New Roman" w:eastAsia="Times New Roman" w:hAnsi="Times New Roman" w:cs="Times New Roman"/>
+          <w:sz w:val="24"/>
+          <w:szCs w:val="24"/>
+        </w:rPr>
+        <w:t>Retry</w:t>
+      </w:r>
+    </w:p>
+    <w:p>
+      <w:pPr>
+        <w:spacing w:after="0" w:line="240" w:lineRule="auto"/>
+        <w:rPr>
+          <w:rFonts w:ascii="Times New Roman" w:eastAsia="Times New Roman" w:hAnsi="Times New Roman" w:cs="Times New Roman"/>
+          <w:sz w:val="24"/>
+          <w:szCs w:val="24"/>
+        </w:rPr>
+      </w:pPr>
+      <w:hyperlink r:id="rId5" w:tgtFrame="_blank" w:history="1">
+        <w:r>
+          <w:rPr>
+            <w:rFonts w:ascii="Times New Roman" w:eastAsia="Times New Roman" w:hAnsi="Times New Roman" w:cs="Times New Roman"/>
+            <w:color w:val="0000FF"/>
+            <w:sz w:val="24"/>
+            <w:szCs w:val="24"/>
+            <w:u w:val="single"/>
+          </w:rPr>
+          <w:t xml:space="preserve">Claude can make mistakes. </w:t>
+        </w:r>
+        <w:r>
+          <w:rPr>
+            <w:rFonts w:ascii="Times New Roman" w:eastAsia="Times New Roman" w:hAnsi="Times New Roman" w:cs="Times New Roman"/>
+            <w:color w:val="0000FF"/>
+            <w:sz w:val="24"/>
+            <w:szCs w:val="24"/>
+            <w:u w:val="single"/>
+          </w:rPr>
+          <w:br/>
+          <w:t>Please double-check responses.</w:t>
+        </w:r>
+      </w:hyperlink>
+    </w:p>
+    <w:p>
+      <w:bookmarkStart w:id="0" w:name="_GoBack"/>
+      <w:bookmarkEnd w:id="0"/>
+    </w:p>
+    <w:p>
+      <w:r>
         <w:t>I can't directly generate PDF files, but I can provide you with the content formatted for easy conversion to PDF. You can copy this into a Word processor (like Microsoft Word or Google Docs) and save as PDF:</w:t>
       </w:r>
     </w:p>
@@ -310,6 +1323,7 @@
     <w:p/>
     <w:p>
       <w:r>
+        <w:lastRenderedPageBreak/>
         <w:t xml:space="preserve">## **4. Technical Stack**  </w:t>
       </w:r>
     </w:p>
@@ -507,6 +1521,7 @@
         <w:rPr>
           <w:rFonts w:ascii="Segoe UI Symbol" w:hAnsi="Segoe UI Symbol" w:cs="Segoe UI Symbol"/>
         </w:rPr>
+        <w:lastRenderedPageBreak/>
         <w:t>✅</w:t>
       </w:r>
       <w:r>
@@ -568,7 +1583,6 @@
         <w:rPr>
           <w:rFonts w:ascii="Segoe UI Symbol" w:hAnsi="Segoe UI Symbol" w:cs="Segoe UI Symbol"/>
         </w:rPr>
-        <w:lastRenderedPageBreak/>
         <w:t>🔲</w:t>
       </w:r>
       <w:r>
@@ -11425,10 +12439,7 @@
         <w:t> table linked to transactions</w:t>
       </w:r>
     </w:p>
-    <w:p>
-      <w:bookmarkStart w:id="0" w:name="_GoBack"/>
-      <w:bookmarkEnd w:id="0"/>
-    </w:p>
+    <w:p/>
     <w:sectPr>
       <w:pgSz w:w="11909" w:h="16834" w:code="9"/>
       <w:pgMar w:top="1440" w:right="1440" w:bottom="1440" w:left="1440" w:header="720" w:footer="720" w:gutter="0"/>
@@ -11442,6 +12453,272 @@
 <file path=word/numbering.xml><?xml version="1.0" encoding="utf-8"?>
 <w:numbering xmlns:wpc="http://schemas.microsoft.com/office/word/2010/wordprocessingCanvas" xmlns:cx="http://schemas.microsoft.com/office/drawing/2014/chartex" xmlns:cx1="http://schemas.microsoft.com/office/drawing/2015/9/8/chartex" xmlns:mc="http://schemas.openxmlformats.org/markup-compatibility/2006" xmlns:o="urn:schemas-microsoft-com:office:office" xmlns:r="http://schemas.openxmlformats.org/officeDocument/2006/relationships" xmlns:m="http://schemas.openxmlformats.org/officeDocument/2006/math" xmlns:v="urn:schemas-microsoft-com:vml" xmlns:wp14="http://schemas.microsoft.com/office/word/2010/wordprocessingDrawing" xmlns:wp="http://schemas.openxmlformats.org/drawingml/2006/wordprocessingDrawing" xmlns:w10="urn:schemas-microsoft-com:office:word" xmlns:w="http://schemas.openxmlformats.org/wordprocessingml/2006/main" xmlns:w14="http://schemas.microsoft.com/office/word/2010/wordml" xmlns:w15="http://schemas.microsoft.com/office/word/2012/wordml" xmlns:w16se="http://schemas.microsoft.com/office/word/2015/wordml/symex" xmlns:wpg="http://schemas.microsoft.com/office/word/2010/wordprocessingGroup" xmlns:wpi="http://schemas.microsoft.com/office/word/2010/wordprocessingInk" xmlns:wne="http://schemas.microsoft.com/office/word/2006/wordml" xmlns:wps="http://schemas.microsoft.com/office/word/2010/wordprocessingShape" mc:Ignorable="w14 w15 w16se wp14">
   <w:abstractNum w:abstractNumId="0" w15:restartNumberingAfterBreak="0">
+    <w:nsid w:val="22D21425"/>
+    <w:multiLevelType w:val="multilevel"/>
+    <w:tmpl w:val="0D7ED9D2"/>
+    <w:lvl w:ilvl="0">
+      <w:start w:val="1"/>
+      <w:numFmt w:val="bullet"/>
+      <w:lvlText w:val=""/>
+      <w:lvlJc w:val="left"/>
+      <w:pPr>
+        <w:tabs>
+          <w:tab w:val="num" w:pos="720"/>
+        </w:tabs>
+        <w:ind w:left="720" w:hanging="360"/>
+      </w:pPr>
+      <w:rPr>
+        <w:rFonts w:ascii="Symbol" w:hAnsi="Symbol" w:hint="default"/>
+        <w:sz w:val="20"/>
+      </w:rPr>
+    </w:lvl>
+    <w:lvl w:ilvl="1" w:tentative="1">
+      <w:start w:val="1"/>
+      <w:numFmt w:val="bullet"/>
+      <w:lvlText w:val="o"/>
+      <w:lvlJc w:val="left"/>
+      <w:pPr>
+        <w:tabs>
+          <w:tab w:val="num" w:pos="1440"/>
+        </w:tabs>
+        <w:ind w:left="1440" w:hanging="360"/>
+      </w:pPr>
+      <w:rPr>
+        <w:rFonts w:ascii="Courier New" w:hAnsi="Courier New" w:hint="default"/>
+        <w:sz w:val="20"/>
+      </w:rPr>
+    </w:lvl>
+    <w:lvl w:ilvl="2" w:tentative="1">
+      <w:start w:val="1"/>
+      <w:numFmt w:val="bullet"/>
+      <w:lvlText w:val=""/>
+      <w:lvlJc w:val="left"/>
+      <w:pPr>
+        <w:tabs>
+          <w:tab w:val="num" w:pos="2160"/>
+        </w:tabs>
+        <w:ind w:left="2160" w:hanging="360"/>
+      </w:pPr>
+      <w:rPr>
+        <w:rFonts w:ascii="Wingdings" w:hAnsi="Wingdings" w:hint="default"/>
+        <w:sz w:val="20"/>
+      </w:rPr>
+    </w:lvl>
+    <w:lvl w:ilvl="3" w:tentative="1">
+      <w:start w:val="1"/>
+      <w:numFmt w:val="bullet"/>
+      <w:lvlText w:val=""/>
+      <w:lvlJc w:val="left"/>
+      <w:pPr>
+        <w:tabs>
+          <w:tab w:val="num" w:pos="2880"/>
+        </w:tabs>
+        <w:ind w:left="2880" w:hanging="360"/>
+      </w:pPr>
+      <w:rPr>
+        <w:rFonts w:ascii="Wingdings" w:hAnsi="Wingdings" w:hint="default"/>
+        <w:sz w:val="20"/>
+      </w:rPr>
+    </w:lvl>
+    <w:lvl w:ilvl="4" w:tentative="1">
+      <w:start w:val="1"/>
+      <w:numFmt w:val="bullet"/>
+      <w:lvlText w:val=""/>
+      <w:lvlJc w:val="left"/>
+      <w:pPr>
+        <w:tabs>
+          <w:tab w:val="num" w:pos="3600"/>
+        </w:tabs>
+        <w:ind w:left="3600" w:hanging="360"/>
+      </w:pPr>
+      <w:rPr>
+        <w:rFonts w:ascii="Wingdings" w:hAnsi="Wingdings" w:hint="default"/>
+        <w:sz w:val="20"/>
+      </w:rPr>
+    </w:lvl>
+    <w:lvl w:ilvl="5" w:tentative="1">
+      <w:start w:val="1"/>
+      <w:numFmt w:val="bullet"/>
+      <w:lvlText w:val=""/>
+      <w:lvlJc w:val="left"/>
+      <w:pPr>
+        <w:tabs>
+          <w:tab w:val="num" w:pos="4320"/>
+        </w:tabs>
+        <w:ind w:left="4320" w:hanging="360"/>
+      </w:pPr>
+      <w:rPr>
+        <w:rFonts w:ascii="Wingdings" w:hAnsi="Wingdings" w:hint="default"/>
+        <w:sz w:val="20"/>
+      </w:rPr>
+    </w:lvl>
+    <w:lvl w:ilvl="6" w:tentative="1">
+      <w:start w:val="1"/>
+      <w:numFmt w:val="bullet"/>
+      <w:lvlText w:val=""/>
+      <w:lvlJc w:val="left"/>
+      <w:pPr>
+        <w:tabs>
+          <w:tab w:val="num" w:pos="5040"/>
+        </w:tabs>
+        <w:ind w:left="5040" w:hanging="360"/>
+      </w:pPr>
+      <w:rPr>
+        <w:rFonts w:ascii="Wingdings" w:hAnsi="Wingdings" w:hint="default"/>
+        <w:sz w:val="20"/>
+      </w:rPr>
+    </w:lvl>
+    <w:lvl w:ilvl="7" w:tentative="1">
+      <w:start w:val="1"/>
+      <w:numFmt w:val="bullet"/>
+      <w:lvlText w:val=""/>
+      <w:lvlJc w:val="left"/>
+      <w:pPr>
+        <w:tabs>
+          <w:tab w:val="num" w:pos="5760"/>
+        </w:tabs>
+        <w:ind w:left="5760" w:hanging="360"/>
+      </w:pPr>
+      <w:rPr>
+        <w:rFonts w:ascii="Wingdings" w:hAnsi="Wingdings" w:hint="default"/>
+        <w:sz w:val="20"/>
+      </w:rPr>
+    </w:lvl>
+    <w:lvl w:ilvl="8" w:tentative="1">
+      <w:start w:val="1"/>
+      <w:numFmt w:val="bullet"/>
+      <w:lvlText w:val=""/>
+      <w:lvlJc w:val="left"/>
+      <w:pPr>
+        <w:tabs>
+          <w:tab w:val="num" w:pos="6480"/>
+        </w:tabs>
+        <w:ind w:left="6480" w:hanging="360"/>
+      </w:pPr>
+      <w:rPr>
+        <w:rFonts w:ascii="Wingdings" w:hAnsi="Wingdings" w:hint="default"/>
+        <w:sz w:val="20"/>
+      </w:rPr>
+    </w:lvl>
+  </w:abstractNum>
+  <w:abstractNum w:abstractNumId="1" w15:restartNumberingAfterBreak="0">
+    <w:nsid w:val="592A6FF9"/>
+    <w:multiLevelType w:val="multilevel"/>
+    <w:tmpl w:val="01EE67AA"/>
+    <w:lvl w:ilvl="0">
+      <w:start w:val="1"/>
+      <w:numFmt w:val="decimal"/>
+      <w:lvlText w:val="%1."/>
+      <w:lvlJc w:val="left"/>
+      <w:pPr>
+        <w:tabs>
+          <w:tab w:val="num" w:pos="720"/>
+        </w:tabs>
+        <w:ind w:left="720" w:hanging="360"/>
+      </w:pPr>
+    </w:lvl>
+    <w:lvl w:ilvl="1">
+      <w:start w:val="1"/>
+      <w:numFmt w:val="bullet"/>
+      <w:lvlText w:val="o"/>
+      <w:lvlJc w:val="left"/>
+      <w:pPr>
+        <w:tabs>
+          <w:tab w:val="num" w:pos="1440"/>
+        </w:tabs>
+        <w:ind w:left="1440" w:hanging="360"/>
+      </w:pPr>
+      <w:rPr>
+        <w:rFonts w:ascii="Courier New" w:hAnsi="Courier New" w:hint="default"/>
+        <w:sz w:val="20"/>
+      </w:rPr>
+    </w:lvl>
+    <w:lvl w:ilvl="2" w:tentative="1">
+      <w:start w:val="1"/>
+      <w:numFmt w:val="decimal"/>
+      <w:lvlText w:val="%3."/>
+      <w:lvlJc w:val="left"/>
+      <w:pPr>
+        <w:tabs>
+          <w:tab w:val="num" w:pos="2160"/>
+        </w:tabs>
+        <w:ind w:left="2160" w:hanging="360"/>
+      </w:pPr>
+    </w:lvl>
+    <w:lvl w:ilvl="3" w:tentative="1">
+      <w:start w:val="1"/>
+      <w:numFmt w:val="decimal"/>
+      <w:lvlText w:val="%4."/>
+      <w:lvlJc w:val="left"/>
+      <w:pPr>
+        <w:tabs>
+          <w:tab w:val="num" w:pos="2880"/>
+        </w:tabs>
+        <w:ind w:left="2880" w:hanging="360"/>
+      </w:pPr>
+    </w:lvl>
+    <w:lvl w:ilvl="4" w:tentative="1">
+      <w:start w:val="1"/>
+      <w:numFmt w:val="decimal"/>
+      <w:lvlText w:val="%5."/>
+      <w:lvlJc w:val="left"/>
+      <w:pPr>
+        <w:tabs>
+          <w:tab w:val="num" w:pos="3600"/>
+        </w:tabs>
+        <w:ind w:left="3600" w:hanging="360"/>
+      </w:pPr>
+    </w:lvl>
+    <w:lvl w:ilvl="5" w:tentative="1">
+      <w:start w:val="1"/>
+      <w:numFmt w:val="decimal"/>
+      <w:lvlText w:val="%6."/>
+      <w:lvlJc w:val="left"/>
+      <w:pPr>
+        <w:tabs>
+          <w:tab w:val="num" w:pos="4320"/>
+        </w:tabs>
+        <w:ind w:left="4320" w:hanging="360"/>
+      </w:pPr>
+    </w:lvl>
+    <w:lvl w:ilvl="6" w:tentative="1">
+      <w:start w:val="1"/>
+      <w:numFmt w:val="decimal"/>
+      <w:lvlText w:val="%7."/>
+      <w:lvlJc w:val="left"/>
+      <w:pPr>
+        <w:tabs>
+          <w:tab w:val="num" w:pos="5040"/>
+        </w:tabs>
+        <w:ind w:left="5040" w:hanging="360"/>
+      </w:pPr>
+    </w:lvl>
+    <w:lvl w:ilvl="7" w:tentative="1">
+      <w:start w:val="1"/>
+      <w:numFmt w:val="decimal"/>
+      <w:lvlText w:val="%8."/>
+      <w:lvlJc w:val="left"/>
+      <w:pPr>
+        <w:tabs>
+          <w:tab w:val="num" w:pos="5760"/>
+        </w:tabs>
+        <w:ind w:left="5760" w:hanging="360"/>
+      </w:pPr>
+    </w:lvl>
+    <w:lvl w:ilvl="8" w:tentative="1">
+      <w:start w:val="1"/>
+      <w:numFmt w:val="decimal"/>
+      <w:lvlText w:val="%9."/>
+      <w:lvlJc w:val="left"/>
+      <w:pPr>
+        <w:tabs>
+          <w:tab w:val="num" w:pos="6480"/>
+        </w:tabs>
+        <w:ind w:left="6480" w:hanging="360"/>
+      </w:pPr>
+    </w:lvl>
+  </w:abstractNum>
+  <w:abstractNum w:abstractNumId="2" w15:restartNumberingAfterBreak="0">
     <w:nsid w:val="611D560D"/>
     <w:multiLevelType w:val="multilevel"/>
     <w:tmpl w:val="F38A79A8"/>
@@ -11554,8 +12831,166 @@
       </w:pPr>
     </w:lvl>
   </w:abstractNum>
+  <w:abstractNum w:abstractNumId="3" w15:restartNumberingAfterBreak="0">
+    <w:nsid w:val="7A44654F"/>
+    <w:multiLevelType w:val="multilevel"/>
+    <w:tmpl w:val="8FAE824A"/>
+    <w:lvl w:ilvl="0">
+      <w:start w:val="1"/>
+      <w:numFmt w:val="bullet"/>
+      <w:lvlText w:val=""/>
+      <w:lvlJc w:val="left"/>
+      <w:pPr>
+        <w:tabs>
+          <w:tab w:val="num" w:pos="720"/>
+        </w:tabs>
+        <w:ind w:left="720" w:hanging="360"/>
+      </w:pPr>
+      <w:rPr>
+        <w:rFonts w:ascii="Symbol" w:hAnsi="Symbol" w:hint="default"/>
+        <w:sz w:val="20"/>
+      </w:rPr>
+    </w:lvl>
+    <w:lvl w:ilvl="1" w:tentative="1">
+      <w:start w:val="1"/>
+      <w:numFmt w:val="bullet"/>
+      <w:lvlText w:val="o"/>
+      <w:lvlJc w:val="left"/>
+      <w:pPr>
+        <w:tabs>
+          <w:tab w:val="num" w:pos="1440"/>
+        </w:tabs>
+        <w:ind w:left="1440" w:hanging="360"/>
+      </w:pPr>
+      <w:rPr>
+        <w:rFonts w:ascii="Courier New" w:hAnsi="Courier New" w:hint="default"/>
+        <w:sz w:val="20"/>
+      </w:rPr>
+    </w:lvl>
+    <w:lvl w:ilvl="2" w:tentative="1">
+      <w:start w:val="1"/>
+      <w:numFmt w:val="bullet"/>
+      <w:lvlText w:val=""/>
+      <w:lvlJc w:val="left"/>
+      <w:pPr>
+        <w:tabs>
+          <w:tab w:val="num" w:pos="2160"/>
+        </w:tabs>
+        <w:ind w:left="2160" w:hanging="360"/>
+      </w:pPr>
+      <w:rPr>
+        <w:rFonts w:ascii="Wingdings" w:hAnsi="Wingdings" w:hint="default"/>
+        <w:sz w:val="20"/>
+      </w:rPr>
+    </w:lvl>
+    <w:lvl w:ilvl="3" w:tentative="1">
+      <w:start w:val="1"/>
+      <w:numFmt w:val="bullet"/>
+      <w:lvlText w:val=""/>
+      <w:lvlJc w:val="left"/>
+      <w:pPr>
+        <w:tabs>
+          <w:tab w:val="num" w:pos="2880"/>
+        </w:tabs>
+        <w:ind w:left="2880" w:hanging="360"/>
+      </w:pPr>
+      <w:rPr>
+        <w:rFonts w:ascii="Wingdings" w:hAnsi="Wingdings" w:hint="default"/>
+        <w:sz w:val="20"/>
+      </w:rPr>
+    </w:lvl>
+    <w:lvl w:ilvl="4" w:tentative="1">
+      <w:start w:val="1"/>
+      <w:numFmt w:val="bullet"/>
+      <w:lvlText w:val=""/>
+      <w:lvlJc w:val="left"/>
+      <w:pPr>
+        <w:tabs>
+          <w:tab w:val="num" w:pos="3600"/>
+        </w:tabs>
+        <w:ind w:left="3600" w:hanging="360"/>
+      </w:pPr>
+      <w:rPr>
+        <w:rFonts w:ascii="Wingdings" w:hAnsi="Wingdings" w:hint="default"/>
+        <w:sz w:val="20"/>
+      </w:rPr>
+    </w:lvl>
+    <w:lvl w:ilvl="5" w:tentative="1">
+      <w:start w:val="1"/>
+      <w:numFmt w:val="bullet"/>
+      <w:lvlText w:val=""/>
+      <w:lvlJc w:val="left"/>
+      <w:pPr>
+        <w:tabs>
+          <w:tab w:val="num" w:pos="4320"/>
+        </w:tabs>
+        <w:ind w:left="4320" w:hanging="360"/>
+      </w:pPr>
+      <w:rPr>
+        <w:rFonts w:ascii="Wingdings" w:hAnsi="Wingdings" w:hint="default"/>
+        <w:sz w:val="20"/>
+      </w:rPr>
+    </w:lvl>
+    <w:lvl w:ilvl="6" w:tentative="1">
+      <w:start w:val="1"/>
+      <w:numFmt w:val="bullet"/>
+      <w:lvlText w:val=""/>
+      <w:lvlJc w:val="left"/>
+      <w:pPr>
+        <w:tabs>
+          <w:tab w:val="num" w:pos="5040"/>
+        </w:tabs>
+        <w:ind w:left="5040" w:hanging="360"/>
+      </w:pPr>
+      <w:rPr>
+        <w:rFonts w:ascii="Wingdings" w:hAnsi="Wingdings" w:hint="default"/>
+        <w:sz w:val="20"/>
+      </w:rPr>
+    </w:lvl>
+    <w:lvl w:ilvl="7" w:tentative="1">
+      <w:start w:val="1"/>
+      <w:numFmt w:val="bullet"/>
+      <w:lvlText w:val=""/>
+      <w:lvlJc w:val="left"/>
+      <w:pPr>
+        <w:tabs>
+          <w:tab w:val="num" w:pos="5760"/>
+        </w:tabs>
+        <w:ind w:left="5760" w:hanging="360"/>
+      </w:pPr>
+      <w:rPr>
+        <w:rFonts w:ascii="Wingdings" w:hAnsi="Wingdings" w:hint="default"/>
+        <w:sz w:val="20"/>
+      </w:rPr>
+    </w:lvl>
+    <w:lvl w:ilvl="8" w:tentative="1">
+      <w:start w:val="1"/>
+      <w:numFmt w:val="bullet"/>
+      <w:lvlText w:val=""/>
+      <w:lvlJc w:val="left"/>
+      <w:pPr>
+        <w:tabs>
+          <w:tab w:val="num" w:pos="6480"/>
+        </w:tabs>
+        <w:ind w:left="6480" w:hanging="360"/>
+      </w:pPr>
+      <w:rPr>
+        <w:rFonts w:ascii="Wingdings" w:hAnsi="Wingdings" w:hint="default"/>
+        <w:sz w:val="20"/>
+      </w:rPr>
+    </w:lvl>
+  </w:abstractNum>
   <w:num w:numId="1">
+    <w:abstractNumId w:val="2"/>
+  </w:num>
+  <w:num w:numId="2">
+    <w:abstractNumId w:val="1"/>
+  </w:num>
+  <w:num w:numId="3">
     <w:abstractNumId w:val="0"/>
+  </w:num>
+  <w:num w:numId="4">
+    <w:abstractNumId w:val="3"/>
   </w:num>
 </w:numbering>
 </file>
@@ -12193,6 +13628,31 @@
     <w:basedOn w:val="DefaultParagraphFont"/>
     <w:rsid w:val="008C288B"/>
   </w:style>
+  <w:style w:type="paragraph" w:customStyle="1" w:styleId="whitespace-normal">
+    <w:name w:val="whitespace-normal"/>
+    <w:basedOn w:val="Normal"/>
+    <w:rsid w:val="00086E54"/>
+    <w:pPr>
+      <w:spacing w:before="100" w:beforeAutospacing="1" w:after="100" w:afterAutospacing="1" w:line="240" w:lineRule="auto"/>
+    </w:pPr>
+    <w:rPr>
+      <w:rFonts w:ascii="Times New Roman" w:eastAsia="Times New Roman" w:hAnsi="Times New Roman" w:cs="Times New Roman"/>
+      <w:sz w:val="24"/>
+      <w:szCs w:val="24"/>
+    </w:rPr>
+  </w:style>
+  <w:style w:type="character" w:styleId="Hyperlink">
+    <w:name w:val="Hyperlink"/>
+    <w:basedOn w:val="DefaultParagraphFont"/>
+    <w:uiPriority w:val="99"/>
+    <w:semiHidden/>
+    <w:unhideWhenUsed/>
+    <w:rsid w:val="00086E54"/>
+    <w:rPr>
+      <w:color w:val="0000FF"/>
+      <w:u w:val="single"/>
+    </w:rPr>
+  </w:style>
 </w:styles>
 </file>
 

</xml_diff>